<commit_message>
Refactor and complete CSS Grid Challenge 'Instagram'
</commit_message>
<xml_diff>
--- a/10_css_grid/css_grid_instagram_exercise/todo.docx
+++ b/10_css_grid/css_grid_instagram_exercise/todo.docx
@@ -15,8 +15,6 @@
           <w:lang w:val="en-US"/>
         </w:rPr>
       </w:pPr>
-      <w:bookmarkStart w:id="0" w:name="_GoBack"/>
-      <w:bookmarkEnd w:id="0"/>
       <w:r>
         <w:rPr>
           <w:rStyle w:val="h6"/>
@@ -69,11 +67,30 @@
       <w:pPr>
         <w:shd w:val="clear" w:color="auto" w:fill="FFFFFF"/>
         <w:spacing w:before="100" w:beforeAutospacing="1" w:after="100" w:afterAutospacing="1" w:line="240" w:lineRule="auto"/>
+        <w:rPr>
+          <w:rStyle w:val="a6"/>
+          <w:sz w:val="28"/>
+          <w:szCs w:val="28"/>
+        </w:rPr>
+      </w:pPr>
+      <w:r>
         <w:rPr>
           <w:rStyle w:val="a6"/>
           <w:sz w:val="28"/>
           <w:szCs w:val="28"/>
           <w:lang w:val="en-US"/>
+        </w:rPr>
+        <w:t>https://ru.hexlet.io/code_reviews/514115</w:t>
+      </w:r>
+    </w:p>
+    <w:p>
+      <w:pPr>
+        <w:shd w:val="clear" w:color="auto" w:fill="FFFFFF"/>
+        <w:spacing w:before="100" w:beforeAutospacing="1" w:after="100" w:afterAutospacing="1" w:line="240" w:lineRule="auto"/>
+        <w:rPr>
+          <w:rStyle w:val="a6"/>
+          <w:sz w:val="28"/>
+          <w:szCs w:val="28"/>
         </w:rPr>
       </w:pPr>
       <w:hyperlink r:id="rId7" w:history="1">
@@ -84,7 +101,153 @@
             <w:szCs w:val="28"/>
             <w:lang w:val="en-US"/>
           </w:rPr>
-          <w:t>https://ru.hexlet.io/challenges/css_grid_instagram_exercise</w:t>
+          <w:t>https</w:t>
+        </w:r>
+        <w:r>
+          <w:rPr>
+            <w:rStyle w:val="a6"/>
+            <w:sz w:val="28"/>
+            <w:szCs w:val="28"/>
+          </w:rPr>
+          <w:t>://</w:t>
+        </w:r>
+        <w:proofErr w:type="spellStart"/>
+        <w:r>
+          <w:rPr>
+            <w:rStyle w:val="a6"/>
+            <w:sz w:val="28"/>
+            <w:szCs w:val="28"/>
+            <w:lang w:val="en-US"/>
+          </w:rPr>
+          <w:t>ru</w:t>
+        </w:r>
+        <w:proofErr w:type="spellEnd"/>
+        <w:r>
+          <w:rPr>
+            <w:rStyle w:val="a6"/>
+            <w:sz w:val="28"/>
+            <w:szCs w:val="28"/>
+          </w:rPr>
+          <w:t>.</w:t>
+        </w:r>
+        <w:proofErr w:type="spellStart"/>
+        <w:r>
+          <w:rPr>
+            <w:rStyle w:val="a6"/>
+            <w:sz w:val="28"/>
+            <w:szCs w:val="28"/>
+            <w:lang w:val="en-US"/>
+          </w:rPr>
+          <w:t>hexlet</w:t>
+        </w:r>
+        <w:proofErr w:type="spellEnd"/>
+        <w:r>
+          <w:rPr>
+            <w:rStyle w:val="a6"/>
+            <w:sz w:val="28"/>
+            <w:szCs w:val="28"/>
+          </w:rPr>
+          <w:t>.</w:t>
+        </w:r>
+        <w:proofErr w:type="spellStart"/>
+        <w:r>
+          <w:rPr>
+            <w:rStyle w:val="a6"/>
+            <w:sz w:val="28"/>
+            <w:szCs w:val="28"/>
+            <w:lang w:val="en-US"/>
+          </w:rPr>
+          <w:t>io</w:t>
+        </w:r>
+        <w:proofErr w:type="spellEnd"/>
+        <w:r>
+          <w:rPr>
+            <w:rStyle w:val="a6"/>
+            <w:sz w:val="28"/>
+            <w:szCs w:val="28"/>
+          </w:rPr>
+          <w:t>/</w:t>
+        </w:r>
+        <w:r>
+          <w:rPr>
+            <w:rStyle w:val="a6"/>
+            <w:sz w:val="28"/>
+            <w:szCs w:val="28"/>
+            <w:lang w:val="en-US"/>
+          </w:rPr>
+          <w:t>challenges</w:t>
+        </w:r>
+        <w:r>
+          <w:rPr>
+            <w:rStyle w:val="a6"/>
+            <w:sz w:val="28"/>
+            <w:szCs w:val="28"/>
+          </w:rPr>
+          <w:t>/</w:t>
+        </w:r>
+        <w:proofErr w:type="spellStart"/>
+        <w:r>
+          <w:rPr>
+            <w:rStyle w:val="a6"/>
+            <w:sz w:val="28"/>
+            <w:szCs w:val="28"/>
+            <w:lang w:val="en-US"/>
+          </w:rPr>
+          <w:t>css</w:t>
+        </w:r>
+        <w:proofErr w:type="spellEnd"/>
+        <w:r>
+          <w:rPr>
+            <w:rStyle w:val="a6"/>
+            <w:sz w:val="28"/>
+            <w:szCs w:val="28"/>
+          </w:rPr>
+          <w:t>_</w:t>
+        </w:r>
+        <w:r>
+          <w:rPr>
+            <w:rStyle w:val="a6"/>
+            <w:sz w:val="28"/>
+            <w:szCs w:val="28"/>
+            <w:lang w:val="en-US"/>
+          </w:rPr>
+          <w:t>grid</w:t>
+        </w:r>
+        <w:r>
+          <w:rPr>
+            <w:rStyle w:val="a6"/>
+            <w:sz w:val="28"/>
+            <w:szCs w:val="28"/>
+          </w:rPr>
+          <w:t>_</w:t>
+        </w:r>
+        <w:proofErr w:type="spellStart"/>
+        <w:r>
+          <w:rPr>
+            <w:rStyle w:val="a6"/>
+            <w:sz w:val="28"/>
+            <w:szCs w:val="28"/>
+            <w:lang w:val="en-US"/>
+          </w:rPr>
+          <w:t>instagram</w:t>
+        </w:r>
+        <w:proofErr w:type="spellEnd"/>
+        <w:r>
+          <w:rPr>
+            <w:rStyle w:val="a6"/>
+            <w:sz w:val="28"/>
+            <w:szCs w:val="28"/>
+          </w:rPr>
+          <w:t>_</w:t>
+        </w:r>
+        <w:r>
+          <w:rPr>
+            <w:rStyle w:val="a6"/>
+            <w:sz w:val="28"/>
+            <w:szCs w:val="28"/>
+            <w:lang w:val="en-US"/>
+          </w:rPr>
+          <w:t>exercise</w:t>
         </w:r>
       </w:hyperlink>
     </w:p>
@@ -133,8 +296,8 @@
         </w:rPr>
         <w:drawing>
           <wp:inline distT="0" distB="0" distL="0" distR="0">
-            <wp:extent cx="3071004" cy="7358614"/>
-            <wp:effectExtent l="0" t="0" r="0" b="0"/>
+            <wp:extent cx="2995284" cy="7177178"/>
+            <wp:effectExtent l="0" t="0" r="0" b="5080"/>
             <wp:docPr id="2" name="Рисунок 2" descr="Instagram CSS"/>
             <wp:cNvGraphicFramePr>
               <a:graphicFrameLocks xmlns:a="http://schemas.openxmlformats.org/drawingml/2006/main" noChangeAspect="1"/>
@@ -164,7 +327,7 @@
                   <pic:spPr bwMode="auto">
                     <a:xfrm>
                       <a:off x="0" y="0"/>
-                      <a:ext cx="3071991" cy="7360979"/>
+                      <a:ext cx="2996361" cy="7179760"/>
                     </a:xfrm>
                     <a:prstGeom prst="rect">
                       <a:avLst/>
@@ -1739,6 +1902,8 @@
         </w:rPr>
         <w:t>sr-only</w:t>
       </w:r>
+      <w:bookmarkStart w:id="0" w:name="_GoBack"/>
+      <w:bookmarkEnd w:id="0"/>
       <w:proofErr w:type="spellEnd"/>
     </w:p>
     <w:sectPr>
@@ -5530,7 +5695,7 @@
 </file>
 
 <file path=customXml/itemProps1.xml><?xml version="1.0" encoding="utf-8"?>
-<ds:datastoreItem xmlns:ds="http://schemas.openxmlformats.org/officeDocument/2006/customXml" ds:itemID="{EB641C0A-0FA3-47C7-8582-C14D12BCB492}">
+<ds:datastoreItem xmlns:ds="http://schemas.openxmlformats.org/officeDocument/2006/customXml" ds:itemID="{6C55D1E5-2B47-4876-85E6-C66180A6C545}">
   <ds:schemaRefs>
     <ds:schemaRef ds:uri="http://schemas.openxmlformats.org/officeDocument/2006/bibliography"/>
   </ds:schemaRefs>

</xml_diff>